<commit_message>
Test sauvegarde du fichier XML
</commit_message>
<xml_diff>
--- a/src/main/resources/com/esiee/java_avance_lot_1/xml/bib.docx
+++ b/src/main/resources/com/esiee/java_avance_lot_1/xml/bib.docx
@@ -141,15 +141,16 @@
     </w:p>
     <w:p>
       <w:r>
+        <w:br/>
         <w:drawing>
           <wp:inline distT="0" distR="0" distB="0" distL="0">
-            <wp:extent cx="300" cy="400"/>
-            <wp:docPr id="0" name="Drawing 0" descr="Cover"/>
+            <wp:extent cx="2540000" cy="3810000"/>
+            <wp:docPr id="0" name="Drawing 0" descr="Couverture"/>
             <a:graphic xmlns:a="http://schemas.openxmlformats.org/drawingml/2006/main">
               <a:graphicData uri="http://schemas.openxmlformats.org/drawingml/2006/picture">
                 <pic:pic xmlns:pic="http://schemas.openxmlformats.org/drawingml/2006/picture">
                   <pic:nvPicPr>
-                    <pic:cNvPr id="0" name="Picture 0" descr="Cover"/>
+                    <pic:cNvPr id="0" name="Picture 0" descr="Couverture"/>
                     <pic:cNvPicPr>
                       <a:picLocks noChangeAspect="true"/>
                     </pic:cNvPicPr>
@@ -163,7 +164,7 @@
                   <pic:spPr>
                     <a:xfrm>
                       <a:off x="0" y="0"/>
-                      <a:ext cx="300" cy="400"/>
+                      <a:ext cx="2540000" cy="3810000"/>
                     </a:xfrm>
                     <a:prstGeom prst="rect">
                       <a:avLst/>
@@ -265,15 +266,16 @@
     </w:p>
     <w:p>
       <w:r>
+        <w:br/>
         <w:drawing>
           <wp:inline distT="0" distR="0" distB="0" distL="0">
-            <wp:extent cx="300" cy="400"/>
-            <wp:docPr id="1" name="Drawing 1" descr="Cover"/>
+            <wp:extent cx="2540000" cy="3810000"/>
+            <wp:docPr id="1" name="Drawing 1" descr="Couverture"/>
             <a:graphic xmlns:a="http://schemas.openxmlformats.org/drawingml/2006/main">
               <a:graphicData uri="http://schemas.openxmlformats.org/drawingml/2006/picture">
                 <pic:pic xmlns:pic="http://schemas.openxmlformats.org/drawingml/2006/picture">
                   <pic:nvPicPr>
-                    <pic:cNvPr id="0" name="Picture 1" descr="Cover"/>
+                    <pic:cNvPr id="0" name="Picture 1" descr="Couverture"/>
                     <pic:cNvPicPr>
                       <a:picLocks noChangeAspect="true"/>
                     </pic:cNvPicPr>
@@ -287,7 +289,7 @@
                   <pic:spPr>
                     <a:xfrm>
                       <a:off x="0" y="0"/>
-                      <a:ext cx="300" cy="400"/>
+                      <a:ext cx="2540000" cy="3810000"/>
                     </a:xfrm>
                     <a:prstGeom prst="rect">
                       <a:avLst/>
@@ -390,7 +392,7 @@
 <w:hdr xmlns:w="http://schemas.openxmlformats.org/wordprocessingml/2006/main">
   <w:p>
     <w:r>
-      <w:t>2023-06-21                                                           ESIEE-IT</w:t>
+      <w:t>2023-06-22                                                           ESIEE-IT</w:t>
     </w:r>
   </w:p>
 </w:hdr>

</xml_diff>